<commit_message>
Correccion de US 23 y agregado de US 35
Descripcion
</commit_message>
<xml_diff>
--- a/Documentacion/Sprint2/UserStories/CM-23.docx
+++ b/Documentacion/Sprint2/UserStories/CM-23.docx
@@ -1,6 +1,6 @@
 
 <file path=word/document.xml><?xml version="1.0" encoding="utf-8"?>
-<w:document xmlns:wpc="http://schemas.microsoft.com/office/word/2010/wordprocessingCanvas" xmlns:cx="http://schemas.microsoft.com/office/drawing/2014/chartex" xmlns:cx1="http://schemas.microsoft.com/office/drawing/2015/9/8/chartex" xmlns:cx2="http://schemas.microsoft.com/office/drawing/2015/10/21/chartex" xmlns:cx3="http://schemas.microsoft.com/office/drawing/2016/5/9/chartex" xmlns:cx4="http://schemas.microsoft.com/office/drawing/2016/5/10/chartex" xmlns:cx5="http://schemas.microsoft.com/office/drawing/2016/5/11/chartex" xmlns:cx6="http://schemas.microsoft.com/office/drawing/2016/5/12/chartex" xmlns:cx7="http://schemas.microsoft.com/office/drawing/2016/5/13/chartex" xmlns:cx8="http://schemas.microsoft.com/office/drawing/2016/5/14/chartex" xmlns:mc="http://schemas.openxmlformats.org/markup-compatibility/2006" xmlns:aink="http://schemas.microsoft.com/office/drawing/2016/ink" xmlns:am3d="http://schemas.microsoft.com/office/drawing/2017/model3d" xmlns:o="urn:schemas-microsoft-com:office:office" xmlns:oel="http://schemas.microsoft.com/office/2019/extlst" xmlns:r="http://schemas.openxmlformats.org/officeDocument/2006/relationships" xmlns:m="http://schemas.openxmlformats.org/officeDocument/2006/math" xmlns:v="urn:schemas-microsoft-com:vml" xmlns:wp14="http://schemas.microsoft.com/office/word/2010/wordprocessingDrawing" xmlns:wp="http://schemas.openxmlformats.org/drawingml/2006/wordprocessingDrawing" xmlns:w10="urn:schemas-microsoft-com:office:word" xmlns:w="http://schemas.openxmlformats.org/wordprocessingml/2006/main" xmlns:w14="http://schemas.microsoft.com/office/word/2010/wordml" xmlns:w15="http://schemas.microsoft.com/office/word/2012/wordml" xmlns:w16cex="http://schemas.microsoft.com/office/word/2018/wordml/cex" xmlns:w16cid="http://schemas.microsoft.com/office/word/2016/wordml/cid" xmlns:w16="http://schemas.microsoft.com/office/word/2018/wordml" xmlns:w16du="http://schemas.microsoft.com/office/word/2023/wordml/word16du" xmlns:w16sdtdh="http://schemas.microsoft.com/office/word/2020/wordml/sdtdatahash" xmlns:w16se="http://schemas.microsoft.com/office/word/2015/wordml/symex" xmlns:wpg="http://schemas.microsoft.com/office/word/2010/wordprocessingGroup" xmlns:wpi="http://schemas.microsoft.com/office/word/2010/wordprocessingInk" xmlns:wne="http://schemas.microsoft.com/office/word/2006/wordml" xmlns:wps="http://schemas.microsoft.com/office/word/2010/wordprocessingShape" mc:Ignorable="w14 w15 w16se w16cid w16 w16cex w16sdtdh w16du wp14">
+<w:document xmlns:wpc="http://schemas.microsoft.com/office/word/2010/wordprocessingCanvas" xmlns:cx="http://schemas.microsoft.com/office/drawing/2014/chartex" xmlns:cx1="http://schemas.microsoft.com/office/drawing/2015/9/8/chartex" xmlns:cx2="http://schemas.microsoft.com/office/drawing/2015/10/21/chartex" xmlns:cx3="http://schemas.microsoft.com/office/drawing/2016/5/9/chartex" xmlns:cx4="http://schemas.microsoft.com/office/drawing/2016/5/10/chartex" xmlns:cx5="http://schemas.microsoft.com/office/drawing/2016/5/11/chartex" xmlns:cx6="http://schemas.microsoft.com/office/drawing/2016/5/12/chartex" xmlns:cx7="http://schemas.microsoft.com/office/drawing/2016/5/13/chartex" xmlns:cx8="http://schemas.microsoft.com/office/drawing/2016/5/14/chartex" xmlns:mc="http://schemas.openxmlformats.org/markup-compatibility/2006" xmlns:aink="http://schemas.microsoft.com/office/drawing/2016/ink" xmlns:am3d="http://schemas.microsoft.com/office/drawing/2017/model3d" xmlns:o="urn:schemas-microsoft-com:office:office" xmlns:r="http://schemas.openxmlformats.org/officeDocument/2006/relationships" xmlns:m="http://schemas.openxmlformats.org/officeDocument/2006/math" xmlns:v="urn:schemas-microsoft-com:vml" xmlns:wp14="http://schemas.microsoft.com/office/word/2010/wordprocessingDrawing" xmlns:wp="http://schemas.openxmlformats.org/drawingml/2006/wordprocessingDrawing" xmlns:w10="urn:schemas-microsoft-com:office:word" xmlns:w="http://schemas.openxmlformats.org/wordprocessingml/2006/main" xmlns:w14="http://schemas.microsoft.com/office/word/2010/wordml" xmlns:w15="http://schemas.microsoft.com/office/word/2012/wordml" xmlns:w16cex="http://schemas.microsoft.com/office/word/2018/wordml/cex" xmlns:w16cid="http://schemas.microsoft.com/office/word/2016/wordml/cid" xmlns:w16="http://schemas.microsoft.com/office/word/2018/wordml" xmlns:w16sdtdh="http://schemas.microsoft.com/office/word/2020/wordml/sdtdatahash" xmlns:w16se="http://schemas.microsoft.com/office/word/2015/wordml/symex" xmlns:wpg="http://schemas.microsoft.com/office/word/2010/wordprocessingGroup" xmlns:wpi="http://schemas.microsoft.com/office/word/2010/wordprocessingInk" xmlns:wne="http://schemas.microsoft.com/office/word/2006/wordml" xmlns:wps="http://schemas.microsoft.com/office/word/2010/wordprocessingShape" mc:Ignorable="w14 w15 w16se w16cid w16 w16cex w16sdtdh wp14">
   <w:body>
     <w:tbl>
       <w:tblPr>
@@ -41,13 +41,7 @@
               <w:rPr>
                 <w:b/>
               </w:rPr>
-              <w:t xml:space="preserve">Adjuntar documento a </w:t>
-            </w:r>
-            <w:r>
-              <w:rPr>
-                <w:b/>
-              </w:rPr>
-              <w:t>post</w:t>
+              <w:t>Indicar valoración a un Post</w:t>
             </w:r>
           </w:p>
           <w:p>
@@ -119,23 +113,7 @@
                 <w:sz w:val="28"/>
                 <w:szCs w:val="28"/>
               </w:rPr>
-              <w:t xml:space="preserve">indicar la utilidad </w:t>
-            </w:r>
-            <w:proofErr w:type="gramStart"/>
-            <w:r>
-              <w:rPr>
-                <w:sz w:val="28"/>
-                <w:szCs w:val="28"/>
-              </w:rPr>
-              <w:t>del mismo</w:t>
-            </w:r>
-            <w:proofErr w:type="gramEnd"/>
-            <w:r>
-              <w:rPr>
-                <w:sz w:val="28"/>
-                <w:szCs w:val="28"/>
-              </w:rPr>
-              <w:t>.</w:t>
+              <w:t>indicar la utilidad del mismo.</w:t>
             </w:r>
           </w:p>
           <w:p/>
@@ -433,31 +411,7 @@
               <w:rPr>
                 <w:color w:val="000000"/>
               </w:rPr>
-              <w:t xml:space="preserve">PROBAR indicar una valoración </w:t>
-            </w:r>
-            <w:r>
-              <w:rPr>
-                <w:color w:val="000000"/>
-              </w:rPr>
-              <w:t>nega</w:t>
-            </w:r>
-            <w:r>
-              <w:rPr>
-                <w:color w:val="000000"/>
-              </w:rPr>
-              <w:t xml:space="preserve">tiva a un post, teniendo este ya una valoración </w:t>
-            </w:r>
-            <w:r>
-              <w:rPr>
-                <w:color w:val="000000"/>
-              </w:rPr>
-              <w:t>nega</w:t>
-            </w:r>
-            <w:r>
-              <w:rPr>
-                <w:color w:val="000000"/>
-              </w:rPr>
-              <w:t xml:space="preserve">tiva por parte del usuario </w:t>
+              <w:t xml:space="preserve">PROBAR indicar una valoración negativa a un post, teniendo este ya una valoración negativa por parte del usuario </w:t>
             </w:r>
             <w:proofErr w:type="spellStart"/>
             <w:proofErr w:type="gramStart"/>
@@ -497,25 +451,7 @@
               <w:rPr>
                 <w:color w:val="000000"/>
               </w:rPr>
-              <w:t xml:space="preserve">PROBAR indicar una valoración positiva a un post, </w:t>
-            </w:r>
-            <w:r>
-              <w:rPr>
-                <w:color w:val="000000"/>
-              </w:rPr>
-              <w:t xml:space="preserve">teniendo este ya una valoración </w:t>
-            </w:r>
-            <w:r>
-              <w:rPr>
-                <w:color w:val="000000"/>
-              </w:rPr>
-              <w:t>negativa</w:t>
-            </w:r>
-            <w:r>
-              <w:rPr>
-                <w:color w:val="000000"/>
-              </w:rPr>
-              <w:t xml:space="preserve"> por parte del usuario </w:t>
+              <w:t xml:space="preserve">PROBAR indicar una valoración positiva a un post, teniendo este ya una valoración negativa por parte del usuario </w:t>
             </w:r>
             <w:proofErr w:type="spellStart"/>
             <w:proofErr w:type="gramStart"/>
@@ -537,13 +473,7 @@
               <w:rPr>
                 <w:color w:val="000000"/>
               </w:rPr>
-              <w:t>PASA</w:t>
-            </w:r>
-            <w:r>
-              <w:rPr>
-                <w:color w:val="000000"/>
-              </w:rPr>
-              <w:t>)</w:t>
+              <w:t>PASA)</w:t>
             </w:r>
           </w:p>
           <w:p>
@@ -561,31 +491,7 @@
               <w:rPr>
                 <w:color w:val="000000"/>
               </w:rPr>
-              <w:t xml:space="preserve">PROBAR indicar una valoración </w:t>
-            </w:r>
-            <w:r>
-              <w:rPr>
-                <w:color w:val="000000"/>
-              </w:rPr>
-              <w:t>negativa</w:t>
-            </w:r>
-            <w:r>
-              <w:rPr>
-                <w:color w:val="000000"/>
-              </w:rPr>
-              <w:t xml:space="preserve"> a un post, teniendo este ya una valoración </w:t>
-            </w:r>
-            <w:r>
-              <w:rPr>
-                <w:color w:val="000000"/>
-              </w:rPr>
-              <w:t>positiva</w:t>
-            </w:r>
-            <w:r>
-              <w:rPr>
-                <w:color w:val="000000"/>
-              </w:rPr>
-              <w:t xml:space="preserve"> por parte del usuario </w:t>
+              <w:t xml:space="preserve">PROBAR indicar una valoración negativa a un post, teniendo este ya una valoración positiva por parte del usuario </w:t>
             </w:r>
             <w:proofErr w:type="spellStart"/>
             <w:proofErr w:type="gramStart"/>
@@ -634,7 +540,7 @@
 </file>
 
 <file path=word/numbering.xml><?xml version="1.0" encoding="utf-8"?>
-<w:numbering xmlns:wpc="http://schemas.microsoft.com/office/word/2010/wordprocessingCanvas" xmlns:cx="http://schemas.microsoft.com/office/drawing/2014/chartex" xmlns:cx1="http://schemas.microsoft.com/office/drawing/2015/9/8/chartex" xmlns:cx2="http://schemas.microsoft.com/office/drawing/2015/10/21/chartex" xmlns:cx3="http://schemas.microsoft.com/office/drawing/2016/5/9/chartex" xmlns:cx4="http://schemas.microsoft.com/office/drawing/2016/5/10/chartex" xmlns:cx5="http://schemas.microsoft.com/office/drawing/2016/5/11/chartex" xmlns:cx6="http://schemas.microsoft.com/office/drawing/2016/5/12/chartex" xmlns:cx7="http://schemas.microsoft.com/office/drawing/2016/5/13/chartex" xmlns:cx8="http://schemas.microsoft.com/office/drawing/2016/5/14/chartex" xmlns:mc="http://schemas.openxmlformats.org/markup-compatibility/2006" xmlns:aink="http://schemas.microsoft.com/office/drawing/2016/ink" xmlns:am3d="http://schemas.microsoft.com/office/drawing/2017/model3d" xmlns:o="urn:schemas-microsoft-com:office:office" xmlns:oel="http://schemas.microsoft.com/office/2019/extlst" xmlns:r="http://schemas.openxmlformats.org/officeDocument/2006/relationships" xmlns:m="http://schemas.openxmlformats.org/officeDocument/2006/math" xmlns:v="urn:schemas-microsoft-com:vml" xmlns:wp14="http://schemas.microsoft.com/office/word/2010/wordprocessingDrawing" xmlns:wp="http://schemas.openxmlformats.org/drawingml/2006/wordprocessingDrawing" xmlns:w10="urn:schemas-microsoft-com:office:word" xmlns:w="http://schemas.openxmlformats.org/wordprocessingml/2006/main" xmlns:w14="http://schemas.microsoft.com/office/word/2010/wordml" xmlns:w15="http://schemas.microsoft.com/office/word/2012/wordml" xmlns:w16cex="http://schemas.microsoft.com/office/word/2018/wordml/cex" xmlns:w16cid="http://schemas.microsoft.com/office/word/2016/wordml/cid" xmlns:w16="http://schemas.microsoft.com/office/word/2018/wordml" xmlns:w16du="http://schemas.microsoft.com/office/word/2023/wordml/word16du" xmlns:w16sdtdh="http://schemas.microsoft.com/office/word/2020/wordml/sdtdatahash" xmlns:w16se="http://schemas.microsoft.com/office/word/2015/wordml/symex" xmlns:wpg="http://schemas.microsoft.com/office/word/2010/wordprocessingGroup" xmlns:wpi="http://schemas.microsoft.com/office/word/2010/wordprocessingInk" xmlns:wne="http://schemas.microsoft.com/office/word/2006/wordml" xmlns:wps="http://schemas.microsoft.com/office/word/2010/wordprocessingShape" mc:Ignorable="w14 w15 w16se w16cid w16 w16cex w16sdtdh w16du wp14">
+<w:numbering xmlns:wpc="http://schemas.microsoft.com/office/word/2010/wordprocessingCanvas" xmlns:cx="http://schemas.microsoft.com/office/drawing/2014/chartex" xmlns:cx1="http://schemas.microsoft.com/office/drawing/2015/9/8/chartex" xmlns:cx2="http://schemas.microsoft.com/office/drawing/2015/10/21/chartex" xmlns:cx3="http://schemas.microsoft.com/office/drawing/2016/5/9/chartex" xmlns:cx4="http://schemas.microsoft.com/office/drawing/2016/5/10/chartex" xmlns:cx5="http://schemas.microsoft.com/office/drawing/2016/5/11/chartex" xmlns:cx6="http://schemas.microsoft.com/office/drawing/2016/5/12/chartex" xmlns:cx7="http://schemas.microsoft.com/office/drawing/2016/5/13/chartex" xmlns:cx8="http://schemas.microsoft.com/office/drawing/2016/5/14/chartex" xmlns:mc="http://schemas.openxmlformats.org/markup-compatibility/2006" xmlns:aink="http://schemas.microsoft.com/office/drawing/2016/ink" xmlns:am3d="http://schemas.microsoft.com/office/drawing/2017/model3d" xmlns:o="urn:schemas-microsoft-com:office:office" xmlns:r="http://schemas.openxmlformats.org/officeDocument/2006/relationships" xmlns:m="http://schemas.openxmlformats.org/officeDocument/2006/math" xmlns:v="urn:schemas-microsoft-com:vml" xmlns:wp14="http://schemas.microsoft.com/office/word/2010/wordprocessingDrawing" xmlns:wp="http://schemas.openxmlformats.org/drawingml/2006/wordprocessingDrawing" xmlns:w10="urn:schemas-microsoft-com:office:word" xmlns:w="http://schemas.openxmlformats.org/wordprocessingml/2006/main" xmlns:w14="http://schemas.microsoft.com/office/word/2010/wordml" xmlns:w15="http://schemas.microsoft.com/office/word/2012/wordml" xmlns:w16cex="http://schemas.microsoft.com/office/word/2018/wordml/cex" xmlns:w16cid="http://schemas.microsoft.com/office/word/2016/wordml/cid" xmlns:w16="http://schemas.microsoft.com/office/word/2018/wordml" xmlns:w16sdtdh="http://schemas.microsoft.com/office/word/2020/wordml/sdtdatahash" xmlns:w16se="http://schemas.microsoft.com/office/word/2015/wordml/symex" xmlns:wpg="http://schemas.microsoft.com/office/word/2010/wordprocessingGroup" xmlns:wpi="http://schemas.microsoft.com/office/word/2010/wordprocessingInk" xmlns:wne="http://schemas.microsoft.com/office/word/2006/wordml" xmlns:wps="http://schemas.microsoft.com/office/word/2010/wordprocessingShape" mc:Ignorable="w14 w15 w16se w16cid w16 w16cex w16sdtdh wp14">
   <w:abstractNum w:abstractNumId="0" w15:restartNumberingAfterBreak="0">
     <w:nsid w:val="0C1F311B"/>
     <w:multiLevelType w:val="multilevel"/>
@@ -863,17 +769,17 @@
       </w:rPr>
     </w:lvl>
   </w:abstractNum>
-  <w:num w:numId="1" w16cid:durableId="237441825">
+  <w:num w:numId="1">
     <w:abstractNumId w:val="0"/>
   </w:num>
-  <w:num w:numId="2" w16cid:durableId="429087830">
+  <w:num w:numId="2">
     <w:abstractNumId w:val="1"/>
   </w:num>
 </w:numbering>
 </file>
 
 <file path=word/styles.xml><?xml version="1.0" encoding="utf-8"?>
-<w:styles xmlns:mc="http://schemas.openxmlformats.org/markup-compatibility/2006" xmlns:r="http://schemas.openxmlformats.org/officeDocument/2006/relationships" xmlns:w="http://schemas.openxmlformats.org/wordprocessingml/2006/main" xmlns:w14="http://schemas.microsoft.com/office/word/2010/wordml" xmlns:w15="http://schemas.microsoft.com/office/word/2012/wordml" xmlns:w16cex="http://schemas.microsoft.com/office/word/2018/wordml/cex" xmlns:w16cid="http://schemas.microsoft.com/office/word/2016/wordml/cid" xmlns:w16="http://schemas.microsoft.com/office/word/2018/wordml" xmlns:w16du="http://schemas.microsoft.com/office/word/2023/wordml/word16du" xmlns:w16sdtdh="http://schemas.microsoft.com/office/word/2020/wordml/sdtdatahash" xmlns:w16se="http://schemas.microsoft.com/office/word/2015/wordml/symex" mc:Ignorable="w14 w15 w16se w16cid w16 w16cex w16sdtdh w16du">
+<w:styles xmlns:mc="http://schemas.openxmlformats.org/markup-compatibility/2006" xmlns:r="http://schemas.openxmlformats.org/officeDocument/2006/relationships" xmlns:w="http://schemas.openxmlformats.org/wordprocessingml/2006/main" xmlns:w14="http://schemas.microsoft.com/office/word/2010/wordml" xmlns:w15="http://schemas.microsoft.com/office/word/2012/wordml" xmlns:w16cex="http://schemas.microsoft.com/office/word/2018/wordml/cex" xmlns:w16cid="http://schemas.microsoft.com/office/word/2016/wordml/cid" xmlns:w16="http://schemas.microsoft.com/office/word/2018/wordml" xmlns:w16sdtdh="http://schemas.microsoft.com/office/word/2020/wordml/sdtdatahash" xmlns:w16se="http://schemas.microsoft.com/office/word/2015/wordml/symex" mc:Ignorable="w14 w15 w16se w16cid w16 w16cex w16sdtdh">
   <w:docDefaults>
     <w:rPrDefault>
       <w:rPr>
@@ -1285,11 +1191,11 @@
       <w14:ligatures w14:val="none"/>
     </w:rPr>
   </w:style>
-  <w:style w:type="paragraph" w:styleId="Heading1">
+  <w:style w:type="paragraph" w:styleId="Ttulo1">
     <w:name w:val="heading 1"/>
     <w:basedOn w:val="Normal"/>
     <w:next w:val="Normal"/>
-    <w:link w:val="Heading1Char"/>
+    <w:link w:val="Ttulo1Car"/>
     <w:uiPriority w:val="9"/>
     <w:qFormat/>
     <w:rsid w:val="00165ACA"/>
@@ -1306,11 +1212,11 @@
       <w:szCs w:val="40"/>
     </w:rPr>
   </w:style>
-  <w:style w:type="paragraph" w:styleId="Heading2">
+  <w:style w:type="paragraph" w:styleId="Ttulo2">
     <w:name w:val="heading 2"/>
     <w:basedOn w:val="Normal"/>
     <w:next w:val="Normal"/>
-    <w:link w:val="Heading2Char"/>
+    <w:link w:val="Ttulo2Car"/>
     <w:uiPriority w:val="9"/>
     <w:semiHidden/>
     <w:unhideWhenUsed/>
@@ -1329,11 +1235,11 @@
       <w:szCs w:val="32"/>
     </w:rPr>
   </w:style>
-  <w:style w:type="paragraph" w:styleId="Heading3">
+  <w:style w:type="paragraph" w:styleId="Ttulo3">
     <w:name w:val="heading 3"/>
     <w:basedOn w:val="Normal"/>
     <w:next w:val="Normal"/>
-    <w:link w:val="Heading3Char"/>
+    <w:link w:val="Ttulo3Car"/>
     <w:uiPriority w:val="9"/>
     <w:semiHidden/>
     <w:unhideWhenUsed/>
@@ -1352,11 +1258,11 @@
       <w:szCs w:val="28"/>
     </w:rPr>
   </w:style>
-  <w:style w:type="paragraph" w:styleId="Heading4">
+  <w:style w:type="paragraph" w:styleId="Ttulo4">
     <w:name w:val="heading 4"/>
     <w:basedOn w:val="Normal"/>
     <w:next w:val="Normal"/>
-    <w:link w:val="Heading4Char"/>
+    <w:link w:val="Ttulo4Car"/>
     <w:uiPriority w:val="9"/>
     <w:semiHidden/>
     <w:unhideWhenUsed/>
@@ -1375,11 +1281,11 @@
       <w:color w:val="0F4761" w:themeColor="accent1" w:themeShade="BF"/>
     </w:rPr>
   </w:style>
-  <w:style w:type="paragraph" w:styleId="Heading5">
+  <w:style w:type="paragraph" w:styleId="Ttulo5">
     <w:name w:val="heading 5"/>
     <w:basedOn w:val="Normal"/>
     <w:next w:val="Normal"/>
-    <w:link w:val="Heading5Char"/>
+    <w:link w:val="Ttulo5Car"/>
     <w:uiPriority w:val="9"/>
     <w:semiHidden/>
     <w:unhideWhenUsed/>
@@ -1396,11 +1302,11 @@
       <w:color w:val="0F4761" w:themeColor="accent1" w:themeShade="BF"/>
     </w:rPr>
   </w:style>
-  <w:style w:type="paragraph" w:styleId="Heading6">
+  <w:style w:type="paragraph" w:styleId="Ttulo6">
     <w:name w:val="heading 6"/>
     <w:basedOn w:val="Normal"/>
     <w:next w:val="Normal"/>
-    <w:link w:val="Heading6Char"/>
+    <w:link w:val="Ttulo6Car"/>
     <w:uiPriority w:val="9"/>
     <w:semiHidden/>
     <w:unhideWhenUsed/>
@@ -1419,11 +1325,11 @@
       <w:color w:val="595959" w:themeColor="text1" w:themeTint="A6"/>
     </w:rPr>
   </w:style>
-  <w:style w:type="paragraph" w:styleId="Heading7">
+  <w:style w:type="paragraph" w:styleId="Ttulo7">
     <w:name w:val="heading 7"/>
     <w:basedOn w:val="Normal"/>
     <w:next w:val="Normal"/>
-    <w:link w:val="Heading7Char"/>
+    <w:link w:val="Ttulo7Car"/>
     <w:uiPriority w:val="9"/>
     <w:semiHidden/>
     <w:unhideWhenUsed/>
@@ -1440,11 +1346,11 @@
       <w:color w:val="595959" w:themeColor="text1" w:themeTint="A6"/>
     </w:rPr>
   </w:style>
-  <w:style w:type="paragraph" w:styleId="Heading8">
+  <w:style w:type="paragraph" w:styleId="Ttulo8">
     <w:name w:val="heading 8"/>
     <w:basedOn w:val="Normal"/>
     <w:next w:val="Normal"/>
-    <w:link w:val="Heading8Char"/>
+    <w:link w:val="Ttulo8Car"/>
     <w:uiPriority w:val="9"/>
     <w:semiHidden/>
     <w:unhideWhenUsed/>
@@ -1462,11 +1368,11 @@
       <w:color w:val="272727" w:themeColor="text1" w:themeTint="D8"/>
     </w:rPr>
   </w:style>
-  <w:style w:type="paragraph" w:styleId="Heading9">
+  <w:style w:type="paragraph" w:styleId="Ttulo9">
     <w:name w:val="heading 9"/>
     <w:basedOn w:val="Normal"/>
     <w:next w:val="Normal"/>
-    <w:link w:val="Heading9Char"/>
+    <w:link w:val="Ttulo9Car"/>
     <w:uiPriority w:val="9"/>
     <w:semiHidden/>
     <w:unhideWhenUsed/>
@@ -1482,13 +1388,13 @@
       <w:color w:val="272727" w:themeColor="text1" w:themeTint="D8"/>
     </w:rPr>
   </w:style>
-  <w:style w:type="character" w:default="1" w:styleId="DefaultParagraphFont">
+  <w:style w:type="character" w:default="1" w:styleId="Fuentedeprrafopredeter">
     <w:name w:val="Default Paragraph Font"/>
     <w:uiPriority w:val="1"/>
     <w:semiHidden/>
     <w:unhideWhenUsed/>
   </w:style>
-  <w:style w:type="table" w:default="1" w:styleId="TableNormal">
+  <w:style w:type="table" w:default="1" w:styleId="Tablanormal">
     <w:name w:val="Normal Table"/>
     <w:uiPriority w:val="99"/>
     <w:semiHidden/>
@@ -1503,16 +1409,16 @@
       </w:tblCellMar>
     </w:tblPr>
   </w:style>
-  <w:style w:type="numbering" w:default="1" w:styleId="NoList">
+  <w:style w:type="numbering" w:default="1" w:styleId="Sinlista">
     <w:name w:val="No List"/>
     <w:uiPriority w:val="99"/>
     <w:semiHidden/>
     <w:unhideWhenUsed/>
   </w:style>
-  <w:style w:type="character" w:customStyle="1" w:styleId="Heading1Char">
-    <w:name w:val="Heading 1 Char"/>
-    <w:basedOn w:val="DefaultParagraphFont"/>
-    <w:link w:val="Heading1"/>
+  <w:style w:type="character" w:customStyle="1" w:styleId="Ttulo1Car">
+    <w:name w:val="Título 1 Car"/>
+    <w:basedOn w:val="Fuentedeprrafopredeter"/>
+    <w:link w:val="Ttulo1"/>
     <w:uiPriority w:val="9"/>
     <w:rsid w:val="00165ACA"/>
     <w:rPr>
@@ -1522,10 +1428,10 @@
       <w:szCs w:val="40"/>
     </w:rPr>
   </w:style>
-  <w:style w:type="character" w:customStyle="1" w:styleId="Heading2Char">
-    <w:name w:val="Heading 2 Char"/>
-    <w:basedOn w:val="DefaultParagraphFont"/>
-    <w:link w:val="Heading2"/>
+  <w:style w:type="character" w:customStyle="1" w:styleId="Ttulo2Car">
+    <w:name w:val="Título 2 Car"/>
+    <w:basedOn w:val="Fuentedeprrafopredeter"/>
+    <w:link w:val="Ttulo2"/>
     <w:uiPriority w:val="9"/>
     <w:semiHidden/>
     <w:rsid w:val="00165ACA"/>
@@ -1536,10 +1442,10 @@
       <w:szCs w:val="32"/>
     </w:rPr>
   </w:style>
-  <w:style w:type="character" w:customStyle="1" w:styleId="Heading3Char">
-    <w:name w:val="Heading 3 Char"/>
-    <w:basedOn w:val="DefaultParagraphFont"/>
-    <w:link w:val="Heading3"/>
+  <w:style w:type="character" w:customStyle="1" w:styleId="Ttulo3Car">
+    <w:name w:val="Título 3 Car"/>
+    <w:basedOn w:val="Fuentedeprrafopredeter"/>
+    <w:link w:val="Ttulo3"/>
     <w:uiPriority w:val="9"/>
     <w:semiHidden/>
     <w:rsid w:val="00165ACA"/>
@@ -1550,10 +1456,10 @@
       <w:szCs w:val="28"/>
     </w:rPr>
   </w:style>
-  <w:style w:type="character" w:customStyle="1" w:styleId="Heading4Char">
-    <w:name w:val="Heading 4 Char"/>
-    <w:basedOn w:val="DefaultParagraphFont"/>
-    <w:link w:val="Heading4"/>
+  <w:style w:type="character" w:customStyle="1" w:styleId="Ttulo4Car">
+    <w:name w:val="Título 4 Car"/>
+    <w:basedOn w:val="Fuentedeprrafopredeter"/>
+    <w:link w:val="Ttulo4"/>
     <w:uiPriority w:val="9"/>
     <w:semiHidden/>
     <w:rsid w:val="00165ACA"/>
@@ -1564,10 +1470,10 @@
       <w:color w:val="0F4761" w:themeColor="accent1" w:themeShade="BF"/>
     </w:rPr>
   </w:style>
-  <w:style w:type="character" w:customStyle="1" w:styleId="Heading5Char">
-    <w:name w:val="Heading 5 Char"/>
-    <w:basedOn w:val="DefaultParagraphFont"/>
-    <w:link w:val="Heading5"/>
+  <w:style w:type="character" w:customStyle="1" w:styleId="Ttulo5Car">
+    <w:name w:val="Título 5 Car"/>
+    <w:basedOn w:val="Fuentedeprrafopredeter"/>
+    <w:link w:val="Ttulo5"/>
     <w:uiPriority w:val="9"/>
     <w:semiHidden/>
     <w:rsid w:val="00165ACA"/>
@@ -1576,10 +1482,10 @@
       <w:color w:val="0F4761" w:themeColor="accent1" w:themeShade="BF"/>
     </w:rPr>
   </w:style>
-  <w:style w:type="character" w:customStyle="1" w:styleId="Heading6Char">
-    <w:name w:val="Heading 6 Char"/>
-    <w:basedOn w:val="DefaultParagraphFont"/>
-    <w:link w:val="Heading6"/>
+  <w:style w:type="character" w:customStyle="1" w:styleId="Ttulo6Car">
+    <w:name w:val="Título 6 Car"/>
+    <w:basedOn w:val="Fuentedeprrafopredeter"/>
+    <w:link w:val="Ttulo6"/>
     <w:uiPriority w:val="9"/>
     <w:semiHidden/>
     <w:rsid w:val="00165ACA"/>
@@ -1590,10 +1496,10 @@
       <w:color w:val="595959" w:themeColor="text1" w:themeTint="A6"/>
     </w:rPr>
   </w:style>
-  <w:style w:type="character" w:customStyle="1" w:styleId="Heading7Char">
-    <w:name w:val="Heading 7 Char"/>
-    <w:basedOn w:val="DefaultParagraphFont"/>
-    <w:link w:val="Heading7"/>
+  <w:style w:type="character" w:customStyle="1" w:styleId="Ttulo7Car">
+    <w:name w:val="Título 7 Car"/>
+    <w:basedOn w:val="Fuentedeprrafopredeter"/>
+    <w:link w:val="Ttulo7"/>
     <w:uiPriority w:val="9"/>
     <w:semiHidden/>
     <w:rsid w:val="00165ACA"/>
@@ -1602,10 +1508,10 @@
       <w:color w:val="595959" w:themeColor="text1" w:themeTint="A6"/>
     </w:rPr>
   </w:style>
-  <w:style w:type="character" w:customStyle="1" w:styleId="Heading8Char">
-    <w:name w:val="Heading 8 Char"/>
-    <w:basedOn w:val="DefaultParagraphFont"/>
-    <w:link w:val="Heading8"/>
+  <w:style w:type="character" w:customStyle="1" w:styleId="Ttulo8Car">
+    <w:name w:val="Título 8 Car"/>
+    <w:basedOn w:val="Fuentedeprrafopredeter"/>
+    <w:link w:val="Ttulo8"/>
     <w:uiPriority w:val="9"/>
     <w:semiHidden/>
     <w:rsid w:val="00165ACA"/>
@@ -1616,10 +1522,10 @@
       <w:color w:val="272727" w:themeColor="text1" w:themeTint="D8"/>
     </w:rPr>
   </w:style>
-  <w:style w:type="character" w:customStyle="1" w:styleId="Heading9Char">
-    <w:name w:val="Heading 9 Char"/>
-    <w:basedOn w:val="DefaultParagraphFont"/>
-    <w:link w:val="Heading9"/>
+  <w:style w:type="character" w:customStyle="1" w:styleId="Ttulo9Car">
+    <w:name w:val="Título 9 Car"/>
+    <w:basedOn w:val="Fuentedeprrafopredeter"/>
+    <w:link w:val="Ttulo9"/>
     <w:uiPriority w:val="9"/>
     <w:semiHidden/>
     <w:rsid w:val="00165ACA"/>
@@ -1628,11 +1534,11 @@
       <w:color w:val="272727" w:themeColor="text1" w:themeTint="D8"/>
     </w:rPr>
   </w:style>
-  <w:style w:type="paragraph" w:styleId="Title">
+  <w:style w:type="paragraph" w:styleId="Ttulo">
     <w:name w:val="Title"/>
     <w:basedOn w:val="Normal"/>
     <w:next w:val="Normal"/>
-    <w:link w:val="TitleChar"/>
+    <w:link w:val="TtuloCar"/>
     <w:uiPriority w:val="10"/>
     <w:qFormat/>
     <w:rsid w:val="00165ACA"/>
@@ -1648,10 +1554,10 @@
       <w:szCs w:val="56"/>
     </w:rPr>
   </w:style>
-  <w:style w:type="character" w:customStyle="1" w:styleId="TitleChar">
-    <w:name w:val="Title Char"/>
-    <w:basedOn w:val="DefaultParagraphFont"/>
-    <w:link w:val="Title"/>
+  <w:style w:type="character" w:customStyle="1" w:styleId="TtuloCar">
+    <w:name w:val="Título Car"/>
+    <w:basedOn w:val="Fuentedeprrafopredeter"/>
+    <w:link w:val="Ttulo"/>
     <w:uiPriority w:val="10"/>
     <w:rsid w:val="00165ACA"/>
     <w:rPr>
@@ -1662,11 +1568,11 @@
       <w:szCs w:val="56"/>
     </w:rPr>
   </w:style>
-  <w:style w:type="paragraph" w:styleId="Subtitle">
+  <w:style w:type="paragraph" w:styleId="Subttulo">
     <w:name w:val="Subtitle"/>
     <w:basedOn w:val="Normal"/>
     <w:next w:val="Normal"/>
-    <w:link w:val="SubtitleChar"/>
+    <w:link w:val="SubttuloCar"/>
     <w:uiPriority w:val="11"/>
     <w:qFormat/>
     <w:rsid w:val="00165ACA"/>
@@ -1684,10 +1590,10 @@
       <w:szCs w:val="28"/>
     </w:rPr>
   </w:style>
-  <w:style w:type="character" w:customStyle="1" w:styleId="SubtitleChar">
-    <w:name w:val="Subtitle Char"/>
-    <w:basedOn w:val="DefaultParagraphFont"/>
-    <w:link w:val="Subtitle"/>
+  <w:style w:type="character" w:customStyle="1" w:styleId="SubttuloCar">
+    <w:name w:val="Subtítulo Car"/>
+    <w:basedOn w:val="Fuentedeprrafopredeter"/>
+    <w:link w:val="Subttulo"/>
     <w:uiPriority w:val="11"/>
     <w:rsid w:val="00165ACA"/>
     <w:rPr>
@@ -1698,11 +1604,11 @@
       <w:szCs w:val="28"/>
     </w:rPr>
   </w:style>
-  <w:style w:type="paragraph" w:styleId="Quote">
+  <w:style w:type="paragraph" w:styleId="Cita">
     <w:name w:val="Quote"/>
     <w:basedOn w:val="Normal"/>
     <w:next w:val="Normal"/>
-    <w:link w:val="QuoteChar"/>
+    <w:link w:val="CitaCar"/>
     <w:uiPriority w:val="29"/>
     <w:qFormat/>
     <w:rsid w:val="00165ACA"/>
@@ -1716,10 +1622,10 @@
       <w:color w:val="404040" w:themeColor="text1" w:themeTint="BF"/>
     </w:rPr>
   </w:style>
-  <w:style w:type="character" w:customStyle="1" w:styleId="QuoteChar">
-    <w:name w:val="Quote Char"/>
-    <w:basedOn w:val="DefaultParagraphFont"/>
-    <w:link w:val="Quote"/>
+  <w:style w:type="character" w:customStyle="1" w:styleId="CitaCar">
+    <w:name w:val="Cita Car"/>
+    <w:basedOn w:val="Fuentedeprrafopredeter"/>
+    <w:link w:val="Cita"/>
     <w:uiPriority w:val="29"/>
     <w:rsid w:val="00165ACA"/>
     <w:rPr>
@@ -1728,7 +1634,7 @@
       <w:color w:val="404040" w:themeColor="text1" w:themeTint="BF"/>
     </w:rPr>
   </w:style>
-  <w:style w:type="paragraph" w:styleId="ListParagraph">
+  <w:style w:type="paragraph" w:styleId="Prrafodelista">
     <w:name w:val="List Paragraph"/>
     <w:basedOn w:val="Normal"/>
     <w:uiPriority w:val="34"/>
@@ -1739,9 +1645,9 @@
       <w:contextualSpacing/>
     </w:pPr>
   </w:style>
-  <w:style w:type="character" w:styleId="IntenseEmphasis">
+  <w:style w:type="character" w:styleId="nfasisintenso">
     <w:name w:val="Intense Emphasis"/>
-    <w:basedOn w:val="DefaultParagraphFont"/>
+    <w:basedOn w:val="Fuentedeprrafopredeter"/>
     <w:uiPriority w:val="21"/>
     <w:qFormat/>
     <w:rsid w:val="00165ACA"/>
@@ -1751,11 +1657,11 @@
       <w:color w:val="0F4761" w:themeColor="accent1" w:themeShade="BF"/>
     </w:rPr>
   </w:style>
-  <w:style w:type="paragraph" w:styleId="IntenseQuote">
+  <w:style w:type="paragraph" w:styleId="Citadestacada">
     <w:name w:val="Intense Quote"/>
     <w:basedOn w:val="Normal"/>
     <w:next w:val="Normal"/>
-    <w:link w:val="IntenseQuoteChar"/>
+    <w:link w:val="CitadestacadaCar"/>
     <w:uiPriority w:val="30"/>
     <w:qFormat/>
     <w:rsid w:val="00165ACA"/>
@@ -1774,10 +1680,10 @@
       <w:color w:val="0F4761" w:themeColor="accent1" w:themeShade="BF"/>
     </w:rPr>
   </w:style>
-  <w:style w:type="character" w:customStyle="1" w:styleId="IntenseQuoteChar">
-    <w:name w:val="Intense Quote Char"/>
-    <w:basedOn w:val="DefaultParagraphFont"/>
-    <w:link w:val="IntenseQuote"/>
+  <w:style w:type="character" w:customStyle="1" w:styleId="CitadestacadaCar">
+    <w:name w:val="Cita destacada Car"/>
+    <w:basedOn w:val="Fuentedeprrafopredeter"/>
+    <w:link w:val="Citadestacada"/>
     <w:uiPriority w:val="30"/>
     <w:rsid w:val="00165ACA"/>
     <w:rPr>
@@ -1786,9 +1692,9 @@
       <w:color w:val="0F4761" w:themeColor="accent1" w:themeShade="BF"/>
     </w:rPr>
   </w:style>
-  <w:style w:type="character" w:styleId="IntenseReference">
+  <w:style w:type="character" w:styleId="Referenciaintensa">
     <w:name w:val="Intense Reference"/>
-    <w:basedOn w:val="DefaultParagraphFont"/>
+    <w:basedOn w:val="Fuentedeprrafopredeter"/>
     <w:uiPriority w:val="32"/>
     <w:qFormat/>
     <w:rsid w:val="00165ACA"/>

</xml_diff>